<commit_message>
Updated Syllabus and Course Policy
</commit_message>
<xml_diff>
--- a/Course_Policy/Course_Policy_SA405_Fall_2021.docx
+++ b/Course_Policy/Course_Policy_SA405_Fall_2021.docx
@@ -295,6 +295,38 @@
         </w:rPr>
         <w:t xml:space="preserve"> </w:t>
       </w:r>
+      <w:r>
+        <w:rPr>
+          <w:rFonts w:ascii="Times New Roman" w:eastAsia="Times New Roman" w:hAnsi="Times New Roman" w:cs="Times New Roman"/>
+          <w:b/>
+          <w:color w:val="000000"/>
+        </w:rPr>
+        <w:t xml:space="preserve">Textbook: </w:t>
+      </w:r>
+      <w:r>
+        <w:rPr>
+          <w:rFonts w:ascii="Times New Roman" w:eastAsia="Times New Roman" w:hAnsi="Times New Roman" w:cs="Times New Roman"/>
+          <w:bCs/>
+          <w:color w:val="000000"/>
+        </w:rPr>
+        <w:t>Deterministic Operations Research by Rader (SA305</w:t>
+      </w:r>
+      <w:r>
+        <w:rPr>
+          <w:rFonts w:ascii="Times New Roman" w:eastAsia="Times New Roman" w:hAnsi="Times New Roman" w:cs="Times New Roman"/>
+          <w:bCs/>
+          <w:color w:val="000000"/>
+        </w:rPr>
+        <w:t>)</w:t>
+      </w:r>
+      <w:r>
+        <w:rPr>
+          <w:rFonts w:ascii="Times New Roman" w:eastAsia="Times New Roman" w:hAnsi="Times New Roman" w:cs="Times New Roman"/>
+          <w:b/>
+          <w:color w:val="000000"/>
+        </w:rPr>
+        <w:t xml:space="preserve"> </w:t>
+      </w:r>
     </w:p>
     <w:p>
       <w:pPr>
@@ -302,17 +334,16 @@
         <w:ind w:right="624"/>
         <w:rPr>
           <w:rFonts w:ascii="Times New Roman" w:eastAsia="Times New Roman" w:hAnsi="Times New Roman" w:cs="Times New Roman"/>
-          <w:b/>
-          <w:color w:val="000000"/>
-        </w:rPr>
-      </w:pPr>
-      <w:r>
-        <w:rPr>
-          <w:rFonts w:ascii="Times New Roman" w:eastAsia="Times New Roman" w:hAnsi="Times New Roman" w:cs="Times New Roman"/>
-          <w:b/>
-          <w:color w:val="000000"/>
-        </w:rPr>
-        <w:t xml:space="preserve">Textbook: </w:t>
+          <w:color w:val="000000"/>
+        </w:rPr>
+      </w:pPr>
+      <w:r>
+        <w:rPr>
+          <w:rFonts w:ascii="Times New Roman" w:eastAsia="Times New Roman" w:hAnsi="Times New Roman" w:cs="Times New Roman"/>
+          <w:b/>
+          <w:color w:val="000000"/>
+        </w:rPr>
+        <w:t xml:space="preserve">Office Hours: </w:t>
       </w:r>
       <w:r>
         <w:rPr>
@@ -320,7 +351,7 @@
           <w:bCs/>
           <w:color w:val="000000"/>
         </w:rPr>
-        <w:t>Deterministic Operations Research by David Rader (same as SA305</w:t>
+        <w:t xml:space="preserve">T/Th 0910-0955, 1110-1200, and 1230-1315 </w:t>
       </w:r>
       <w:r>
         <w:rPr>
@@ -328,7 +359,7 @@
           <w:bCs/>
           <w:color w:val="000000"/>
         </w:rPr>
-        <w:t>)</w:t>
+        <w:t>or</w:t>
       </w:r>
       <w:r>
         <w:rPr>
@@ -337,6 +368,13 @@
           <w:color w:val="000000"/>
         </w:rPr>
         <w:t xml:space="preserve"> </w:t>
+      </w:r>
+      <w:r>
+        <w:rPr>
+          <w:rFonts w:ascii="Times New Roman" w:eastAsia="Times New Roman" w:hAnsi="Times New Roman" w:cs="Times New Roman"/>
+          <w:color w:val="000000"/>
+        </w:rPr>
+        <w:t>by appointment. There’s a good chance I’ll evening EI that’s TBD.</w:t>
       </w:r>
     </w:p>
     <w:p>
@@ -354,55 +392,6 @@
           <w:b/>
           <w:color w:val="000000"/>
         </w:rPr>
-        <w:t xml:space="preserve">Office Hours: </w:t>
-      </w:r>
-      <w:r>
-        <w:rPr>
-          <w:rFonts w:ascii="Times New Roman" w:eastAsia="Times New Roman" w:hAnsi="Times New Roman" w:cs="Times New Roman"/>
-          <w:bCs/>
-          <w:color w:val="000000"/>
-        </w:rPr>
-        <w:t xml:space="preserve">T/Th 0910-0955, 1110-1200, and 1230-1315 </w:t>
-      </w:r>
-      <w:r>
-        <w:rPr>
-          <w:rFonts w:ascii="Times New Roman" w:eastAsia="Times New Roman" w:hAnsi="Times New Roman" w:cs="Times New Roman"/>
-          <w:bCs/>
-          <w:color w:val="000000"/>
-        </w:rPr>
-        <w:t>or</w:t>
-      </w:r>
-      <w:r>
-        <w:rPr>
-          <w:rFonts w:ascii="Times New Roman" w:eastAsia="Times New Roman" w:hAnsi="Times New Roman" w:cs="Times New Roman"/>
-          <w:b/>
-          <w:color w:val="000000"/>
-        </w:rPr>
-        <w:t xml:space="preserve"> </w:t>
-      </w:r>
-      <w:r>
-        <w:rPr>
-          <w:rFonts w:ascii="Times New Roman" w:eastAsia="Times New Roman" w:hAnsi="Times New Roman" w:cs="Times New Roman"/>
-          <w:color w:val="000000"/>
-        </w:rPr>
-        <w:t>by appointment. There’s a good chance I’ll evening EI that’s TBD.</w:t>
-      </w:r>
-    </w:p>
-    <w:p>
-      <w:pPr>
-        <w:spacing w:before="480"/>
-        <w:ind w:right="624"/>
-        <w:rPr>
-          <w:rFonts w:ascii="Times New Roman" w:eastAsia="Times New Roman" w:hAnsi="Times New Roman" w:cs="Times New Roman"/>
-          <w:color w:val="000000"/>
-        </w:rPr>
-      </w:pPr>
-      <w:r>
-        <w:rPr>
-          <w:rFonts w:ascii="Times New Roman" w:eastAsia="Times New Roman" w:hAnsi="Times New Roman" w:cs="Times New Roman"/>
-          <w:b/>
-          <w:color w:val="000000"/>
-        </w:rPr>
         <w:t xml:space="preserve">Google </w:t>
       </w:r>
       <w:r>
@@ -703,7 +692,6 @@
           <w:b/>
           <w:color w:val="000000"/>
         </w:rPr>
-        <w:lastRenderedPageBreak/>
         <w:t>Final Exam:</w:t>
       </w:r>
       <w:r>
@@ -742,6 +730,7 @@
           <w:rFonts w:ascii="Times New Roman" w:eastAsia="Times New Roman" w:hAnsi="Times New Roman" w:cs="Times New Roman"/>
           <w:color w:val="000000"/>
         </w:rPr>
+        <w:lastRenderedPageBreak/>
         <w:t>Grade Criteria:</w:t>
       </w:r>
     </w:p>
@@ -1000,6 +989,8 @@
         <w:rPr>
           <w:rFonts w:ascii="Times New Roman" w:eastAsia="Times New Roman" w:hAnsi="Times New Roman" w:cs="Times New Roman"/>
           <w:color w:val="000000"/>
+          <w:sz w:val="20"/>
+          <w:szCs w:val="20"/>
         </w:rPr>
       </w:pPr>
       <w:r>
@@ -1018,44 +1009,264 @@
           <w:tag w:val="goog_rdk_0"/>
           <w:id w:val="195128648"/>
         </w:sdtPr>
-        <w:sdtEndPr/>
         <w:sdtContent>
           <w:r>
             <w:rPr>
               <w:rFonts w:ascii="Times New Roman" w:eastAsia="Gungsuh" w:hAnsi="Times New Roman" w:cs="Times New Roman"/>
               <w:color w:val="000000"/>
             </w:rPr>
-            <w:t xml:space="preserve"> X = 0.70 (Semester Grade) and 0.30 (Final Exam Grade). Your final grade is A if X ≥ 90, B if X ≥ 80, C if X ≥ 70, D if X ≥ 60, and F otherwise.</w:t>
+            <w:t xml:space="preserve"> X = 0.70 (Semester Grade) and 0.30 (Final Exam Grade). </w:t>
+          </w:r>
+          <w:r>
+            <w:rPr>
+              <w:rFonts w:ascii="Times New Roman" w:eastAsia="Gungsuh" w:hAnsi="Times New Roman" w:cs="Times New Roman"/>
+              <w:color w:val="000000"/>
+            </w:rPr>
+            <w:t>Your final grade is A if X ≥ 9</w:t>
+          </w:r>
+          <w:r>
+            <w:rPr>
+              <w:rFonts w:ascii="Times New Roman" w:eastAsia="Gungsuh" w:hAnsi="Times New Roman" w:cs="Times New Roman"/>
+              <w:color w:val="000000"/>
+            </w:rPr>
+            <w:t>3</w:t>
+          </w:r>
+          <w:r>
+            <w:rPr>
+              <w:rFonts w:ascii="Times New Roman" w:eastAsia="Gungsuh" w:hAnsi="Times New Roman" w:cs="Times New Roman"/>
+              <w:color w:val="000000"/>
+            </w:rPr>
+            <w:t>,</w:t>
+          </w:r>
+          <w:r>
+            <w:rPr>
+              <w:rFonts w:ascii="Times New Roman" w:eastAsia="Gungsuh" w:hAnsi="Times New Roman" w:cs="Times New Roman"/>
+              <w:color w:val="000000"/>
+            </w:rPr>
+            <w:t xml:space="preserve"> </w:t>
+          </w:r>
+          <w:r>
+            <w:rPr>
+              <w:rFonts w:ascii="Times New Roman" w:eastAsia="Gungsuh" w:hAnsi="Times New Roman" w:cs="Times New Roman"/>
+              <w:color w:val="000000"/>
+            </w:rPr>
+            <w:t>A</w:t>
+          </w:r>
+          <w:r>
+            <w:rPr>
+              <w:rFonts w:ascii="Times New Roman" w:eastAsia="Gungsuh" w:hAnsi="Times New Roman" w:cs="Times New Roman"/>
+              <w:color w:val="000000"/>
+            </w:rPr>
+            <w:t>-</w:t>
+          </w:r>
+          <w:r>
+            <w:rPr>
+              <w:rFonts w:ascii="Times New Roman" w:eastAsia="Gungsuh" w:hAnsi="Times New Roman" w:cs="Times New Roman"/>
+              <w:color w:val="000000"/>
+            </w:rPr>
+            <w:t xml:space="preserve"> if X ≥ 9</w:t>
+          </w:r>
+          <w:r>
+            <w:rPr>
+              <w:rFonts w:ascii="Times New Roman" w:eastAsia="Gungsuh" w:hAnsi="Times New Roman" w:cs="Times New Roman"/>
+              <w:color w:val="000000"/>
+            </w:rPr>
+            <w:t>0</w:t>
+          </w:r>
+          <w:r>
+            <w:rPr>
+              <w:rFonts w:ascii="Times New Roman" w:eastAsia="Gungsuh" w:hAnsi="Times New Roman" w:cs="Times New Roman"/>
+              <w:color w:val="000000"/>
+            </w:rPr>
+            <w:t>, B</w:t>
+          </w:r>
+          <w:r>
+            <w:rPr>
+              <w:rFonts w:ascii="Times New Roman" w:eastAsia="Gungsuh" w:hAnsi="Times New Roman" w:cs="Times New Roman"/>
+              <w:color w:val="000000"/>
+            </w:rPr>
+            <w:t>+</w:t>
+          </w:r>
+          <w:r>
+            <w:rPr>
+              <w:rFonts w:ascii="Times New Roman" w:eastAsia="Gungsuh" w:hAnsi="Times New Roman" w:cs="Times New Roman"/>
+              <w:color w:val="000000"/>
+            </w:rPr>
+            <w:t xml:space="preserve"> if X ≥ 8</w:t>
+          </w:r>
+          <w:r>
+            <w:rPr>
+              <w:rFonts w:ascii="Times New Roman" w:eastAsia="Gungsuh" w:hAnsi="Times New Roman" w:cs="Times New Roman"/>
+              <w:color w:val="000000"/>
+            </w:rPr>
+            <w:t>7</w:t>
+          </w:r>
+          <w:r>
+            <w:rPr>
+              <w:rFonts w:ascii="Times New Roman" w:eastAsia="Gungsuh" w:hAnsi="Times New Roman" w:cs="Times New Roman"/>
+              <w:color w:val="000000"/>
+            </w:rPr>
+            <w:t>, B if X ≥ 8</w:t>
+          </w:r>
+          <w:r>
+            <w:rPr>
+              <w:rFonts w:ascii="Times New Roman" w:eastAsia="Gungsuh" w:hAnsi="Times New Roman" w:cs="Times New Roman"/>
+              <w:color w:val="000000"/>
+            </w:rPr>
+            <w:t>3</w:t>
+          </w:r>
+          <w:r>
+            <w:rPr>
+              <w:rFonts w:ascii="Times New Roman" w:eastAsia="Gungsuh" w:hAnsi="Times New Roman" w:cs="Times New Roman"/>
+              <w:color w:val="000000"/>
+            </w:rPr>
+            <w:t>, B</w:t>
+          </w:r>
+          <w:r>
+            <w:rPr>
+              <w:rFonts w:ascii="Times New Roman" w:eastAsia="Gungsuh" w:hAnsi="Times New Roman" w:cs="Times New Roman"/>
+              <w:color w:val="000000"/>
+            </w:rPr>
+            <w:t>-</w:t>
+          </w:r>
+          <w:r>
+            <w:rPr>
+              <w:rFonts w:ascii="Times New Roman" w:eastAsia="Gungsuh" w:hAnsi="Times New Roman" w:cs="Times New Roman"/>
+              <w:color w:val="000000"/>
+            </w:rPr>
+            <w:t xml:space="preserve"> if X ≥ 8</w:t>
+          </w:r>
+          <w:r>
+            <w:rPr>
+              <w:rFonts w:ascii="Times New Roman" w:eastAsia="Gungsuh" w:hAnsi="Times New Roman" w:cs="Times New Roman"/>
+              <w:color w:val="000000"/>
+            </w:rPr>
+            <w:t>0</w:t>
+          </w:r>
+          <w:r>
+            <w:rPr>
+              <w:rFonts w:ascii="Times New Roman" w:eastAsia="Gungsuh" w:hAnsi="Times New Roman" w:cs="Times New Roman"/>
+              <w:color w:val="000000"/>
+            </w:rPr>
+            <w:t>,</w:t>
+          </w:r>
+          <w:r>
+            <w:rPr>
+              <w:rFonts w:ascii="Times New Roman" w:eastAsia="Gungsuh" w:hAnsi="Times New Roman" w:cs="Times New Roman"/>
+              <w:color w:val="000000"/>
+            </w:rPr>
+            <w:t xml:space="preserve"> C+</w:t>
+          </w:r>
+          <w:r>
+            <w:rPr>
+              <w:rFonts w:ascii="Times New Roman" w:eastAsia="Gungsuh" w:hAnsi="Times New Roman" w:cs="Times New Roman"/>
+              <w:color w:val="000000"/>
+            </w:rPr>
+            <w:t xml:space="preserve"> if X ≥ </w:t>
+          </w:r>
+          <w:r>
+            <w:rPr>
+              <w:rFonts w:ascii="Times New Roman" w:eastAsia="Gungsuh" w:hAnsi="Times New Roman" w:cs="Times New Roman"/>
+              <w:color w:val="000000"/>
+            </w:rPr>
+            <w:t>77</w:t>
+          </w:r>
+          <w:r>
+            <w:rPr>
+              <w:rFonts w:ascii="Times New Roman" w:eastAsia="Gungsuh" w:hAnsi="Times New Roman" w:cs="Times New Roman"/>
+              <w:color w:val="000000"/>
+            </w:rPr>
+            <w:t>, C if X ≥ 7</w:t>
+          </w:r>
+          <w:r>
+            <w:rPr>
+              <w:rFonts w:ascii="Times New Roman" w:eastAsia="Gungsuh" w:hAnsi="Times New Roman" w:cs="Times New Roman"/>
+              <w:color w:val="000000"/>
+            </w:rPr>
+            <w:t>3</w:t>
+          </w:r>
+          <w:r>
+            <w:rPr>
+              <w:rFonts w:ascii="Times New Roman" w:eastAsia="Gungsuh" w:hAnsi="Times New Roman" w:cs="Times New Roman"/>
+              <w:color w:val="000000"/>
+            </w:rPr>
+            <w:t xml:space="preserve">, </w:t>
+          </w:r>
+          <w:r>
+            <w:rPr>
+              <w:rFonts w:ascii="Times New Roman" w:eastAsia="Gungsuh" w:hAnsi="Times New Roman" w:cs="Times New Roman"/>
+              <w:color w:val="000000"/>
+            </w:rPr>
+            <w:t>C-</w:t>
+          </w:r>
+          <w:r>
+            <w:rPr>
+              <w:rFonts w:ascii="Times New Roman" w:eastAsia="Gungsuh" w:hAnsi="Times New Roman" w:cs="Times New Roman"/>
+              <w:color w:val="000000"/>
+            </w:rPr>
+            <w:t xml:space="preserve"> if X ≥ </w:t>
+          </w:r>
+          <w:r>
+            <w:rPr>
+              <w:rFonts w:ascii="Times New Roman" w:eastAsia="Gungsuh" w:hAnsi="Times New Roman" w:cs="Times New Roman"/>
+              <w:color w:val="000000"/>
+            </w:rPr>
+            <w:t>70</w:t>
+          </w:r>
+          <w:r>
+            <w:rPr>
+              <w:rFonts w:ascii="Times New Roman" w:eastAsia="Gungsuh" w:hAnsi="Times New Roman" w:cs="Times New Roman"/>
+              <w:color w:val="000000"/>
+            </w:rPr>
+            <w:t xml:space="preserve">, </w:t>
+          </w:r>
+          <w:r>
+            <w:rPr>
+              <w:rFonts w:ascii="Times New Roman" w:eastAsia="Gungsuh" w:hAnsi="Times New Roman" w:cs="Times New Roman"/>
+              <w:color w:val="000000"/>
+            </w:rPr>
+            <w:t>D+</w:t>
+          </w:r>
+          <w:r>
+            <w:rPr>
+              <w:rFonts w:ascii="Times New Roman" w:eastAsia="Gungsuh" w:hAnsi="Times New Roman" w:cs="Times New Roman"/>
+              <w:color w:val="000000"/>
+            </w:rPr>
+            <w:t xml:space="preserve"> if X ≥ </w:t>
+          </w:r>
+          <w:r>
+            <w:rPr>
+              <w:rFonts w:ascii="Times New Roman" w:eastAsia="Gungsuh" w:hAnsi="Times New Roman" w:cs="Times New Roman"/>
+              <w:color w:val="000000"/>
+            </w:rPr>
+            <w:t>67</w:t>
+          </w:r>
+          <w:r>
+            <w:rPr>
+              <w:rFonts w:ascii="Times New Roman" w:eastAsia="Gungsuh" w:hAnsi="Times New Roman" w:cs="Times New Roman"/>
+              <w:color w:val="000000"/>
+            </w:rPr>
+            <w:t>, D if X ≥ 60, and F otherwise.</w:t>
+          </w:r>
+          <w:r>
+            <w:rPr>
+              <w:rFonts w:ascii="Times New Roman" w:eastAsia="Times New Roman" w:hAnsi="Times New Roman" w:cs="Times New Roman"/>
+              <w:color w:val="000000"/>
+              <w:sz w:val="20"/>
+              <w:szCs w:val="20"/>
+            </w:rPr>
+            <w:t> </w:t>
           </w:r>
         </w:sdtContent>
       </w:sdt>
       <w:r>
         <w:rPr>
           <w:rFonts w:ascii="Times New Roman" w:eastAsia="Times New Roman" w:hAnsi="Times New Roman" w:cs="Times New Roman"/>
-          <w:color w:val="000000"/>
-          <w:sz w:val="20"/>
-          <w:szCs w:val="20"/>
-        </w:rPr>
-        <w:t> </w:t>
-      </w:r>
-    </w:p>
-    <w:p>
-      <w:pPr>
-        <w:pBdr>
-          <w:top w:val="nil"/>
-          <w:left w:val="nil"/>
-          <w:bottom w:val="nil"/>
-          <w:right w:val="nil"/>
-          <w:between w:val="nil"/>
-        </w:pBdr>
-        <w:ind w:left="720"/>
-        <w:rPr>
-          <w:rFonts w:ascii="Times New Roman" w:eastAsia="Times New Roman" w:hAnsi="Times New Roman" w:cs="Times New Roman"/>
-          <w:color w:val="000000"/>
-          <w:sz w:val="20"/>
-          <w:szCs w:val="20"/>
-        </w:rPr>
-      </w:pPr>
+          <w:b/>
+          <w:color w:val="000000"/>
+        </w:rPr>
+        <w:t xml:space="preserve"> </w:t>
+      </w:r>
     </w:p>
     <w:p>
       <w:pPr>
@@ -1674,7 +1885,6 @@
           <w:sz w:val="20"/>
           <w:szCs w:val="20"/>
         </w:rPr>
-        <w:lastRenderedPageBreak/>
         <w:t>Sit next to a classmate to code, discuss the code and syntax, and help to debug each other’s code.</w:t>
       </w:r>
     </w:p>
@@ -1693,6 +1903,7 @@
           <w:sz w:val="20"/>
           <w:szCs w:val="20"/>
         </w:rPr>
+        <w:lastRenderedPageBreak/>
         <w:t>However, you MUST:</w:t>
       </w:r>
     </w:p>
@@ -1860,6 +2071,7 @@
         <w:ind w:right="58"/>
         <w:rPr>
           <w:rFonts w:ascii="Times New Roman" w:eastAsia="Times New Roman" w:hAnsi="Times New Roman" w:cs="Times New Roman"/>
+          <w:color w:val="000000"/>
         </w:rPr>
       </w:pPr>
       <w:r>
@@ -1891,6 +2103,232 @@
           <w:color w:val="000000"/>
         </w:rPr>
         <w:t>on any quiz or test for which there is evidence of cheating. </w:t>
+      </w:r>
+    </w:p>
+    <w:p>
+      <w:pPr>
+        <w:spacing w:before="158"/>
+        <w:ind w:right="58"/>
+        <w:rPr>
+          <w:rFonts w:ascii="Times New Roman" w:eastAsia="Times New Roman" w:hAnsi="Times New Roman" w:cs="Times New Roman"/>
+        </w:rPr>
+      </w:pPr>
+    </w:p>
+    <w:p>
+      <w:pPr>
+        <w:rPr>
+          <w:rFonts w:ascii="Times New Roman" w:eastAsia="Times New Roman" w:hAnsi="Times New Roman" w:cs="Times New Roman"/>
+        </w:rPr>
+      </w:pPr>
+      <w:r>
+        <w:rPr>
+          <w:rFonts w:ascii="Times New Roman" w:eastAsia="Times New Roman" w:hAnsi="Times New Roman" w:cs="Times New Roman"/>
+          <w:b/>
+          <w:color w:val="000000"/>
+        </w:rPr>
+        <w:t xml:space="preserve">Class Ombudsperson: </w:t>
+      </w:r>
+      <w:r>
+        <w:rPr>
+          <w:rFonts w:ascii="Times New Roman" w:eastAsia="Times New Roman" w:hAnsi="Times New Roman" w:cs="Times New Roman"/>
+          <w:bCs/>
+          <w:color w:val="000000"/>
+        </w:rPr>
+        <w:t xml:space="preserve">MIDN 1/C Jayla Darby, Major: SMO, Email Address: </w:t>
+      </w:r>
+      <w:r>
+        <w:rPr>
+          <w:rFonts w:ascii="Times New Roman" w:eastAsia="Times New Roman" w:hAnsi="Times New Roman" w:cs="Times New Roman"/>
+          <w:color w:val="222222"/>
+          <w:shd w:val="clear" w:color="auto" w:fill="FFFFFF"/>
+        </w:rPr>
+        <w:t>m221524@usna.edu</w:t>
+      </w:r>
+    </w:p>
+    <w:p>
+      <w:pPr>
+        <w:rPr>
+          <w:rFonts w:ascii="Times New Roman" w:eastAsia="Times New Roman" w:hAnsi="Times New Roman" w:cs="Times New Roman"/>
+        </w:rPr>
+      </w:pPr>
+    </w:p>
+    <w:p>
+      <w:pPr>
+        <w:rPr>
+          <w:rFonts w:ascii="Times New Roman" w:eastAsia="Times New Roman" w:hAnsi="Times New Roman" w:cs="Times New Roman"/>
+        </w:rPr>
+      </w:pPr>
+      <w:r>
+        <w:rPr>
+          <w:rFonts w:ascii="Times New Roman" w:eastAsia="Times New Roman" w:hAnsi="Times New Roman" w:cs="Times New Roman"/>
+        </w:rPr>
+        <w:t xml:space="preserve">Starting this semester, </w:t>
+      </w:r>
+      <w:r>
+        <w:rPr>
+          <w:rFonts w:ascii="Times New Roman" w:eastAsia="Times New Roman" w:hAnsi="Times New Roman" w:cs="Times New Roman"/>
+        </w:rPr>
+        <w:t>I am hoping to create more mechanisms for mutual feedback between midshipmen and I. I have found that some midshipmen might feel uncomfortable or unwilling to provide feedback especially early in the semester. While I genuinely hope that this does not happen in my courses, I know that it is a possibility. I want to make sure that every midshipman's voice is heard, and that they feel supported. </w:t>
+      </w:r>
+    </w:p>
+    <w:p>
+      <w:pPr>
+        <w:rPr>
+          <w:rFonts w:ascii="Times New Roman" w:eastAsia="Times New Roman" w:hAnsi="Times New Roman" w:cs="Times New Roman"/>
+        </w:rPr>
+      </w:pPr>
+    </w:p>
+    <w:p>
+      <w:pPr>
+        <w:rPr>
+          <w:rFonts w:ascii="Times New Roman" w:eastAsia="Times New Roman" w:hAnsi="Times New Roman" w:cs="Times New Roman"/>
+        </w:rPr>
+      </w:pPr>
+      <w:r>
+        <w:rPr>
+          <w:rFonts w:ascii="Times New Roman" w:eastAsia="Times New Roman" w:hAnsi="Times New Roman" w:cs="Times New Roman"/>
+        </w:rPr>
+        <w:t xml:space="preserve">To help with this, I </w:t>
+      </w:r>
+      <w:r>
+        <w:rPr>
+          <w:rFonts w:ascii="Times New Roman" w:eastAsia="Times New Roman" w:hAnsi="Times New Roman" w:cs="Times New Roman"/>
+        </w:rPr>
+        <w:t>will have an ombudsperson for my class</w:t>
+      </w:r>
+      <w:r>
+        <w:rPr>
+          <w:rFonts w:ascii="Times New Roman" w:eastAsia="Times New Roman" w:hAnsi="Times New Roman" w:cs="Times New Roman"/>
+        </w:rPr>
+        <w:t xml:space="preserve">. </w:t>
+      </w:r>
+      <w:r>
+        <w:rPr>
+          <w:rFonts w:ascii="Times New Roman" w:eastAsia="Times New Roman" w:hAnsi="Times New Roman" w:cs="Times New Roman"/>
+        </w:rPr>
+        <w:t>You</w:t>
+      </w:r>
+      <w:r>
+        <w:rPr>
+          <w:rFonts w:ascii="Times New Roman" w:eastAsia="Times New Roman" w:hAnsi="Times New Roman" w:cs="Times New Roman"/>
+        </w:rPr>
+        <w:t xml:space="preserve"> should reach out to </w:t>
+      </w:r>
+      <w:r>
+        <w:rPr>
+          <w:rFonts w:ascii="Times New Roman" w:eastAsia="Times New Roman" w:hAnsi="Times New Roman" w:cs="Times New Roman"/>
+        </w:rPr>
+        <w:t>MIDN Darby</w:t>
+      </w:r>
+      <w:r>
+        <w:rPr>
+          <w:rFonts w:ascii="Times New Roman" w:eastAsia="Times New Roman" w:hAnsi="Times New Roman" w:cs="Times New Roman"/>
+        </w:rPr>
+        <w:t xml:space="preserve"> if </w:t>
+      </w:r>
+      <w:r>
+        <w:rPr>
+          <w:rFonts w:ascii="Times New Roman" w:eastAsia="Times New Roman" w:hAnsi="Times New Roman" w:cs="Times New Roman"/>
+        </w:rPr>
+        <w:t>you</w:t>
+      </w:r>
+      <w:r>
+        <w:rPr>
+          <w:rFonts w:ascii="Times New Roman" w:eastAsia="Times New Roman" w:hAnsi="Times New Roman" w:cs="Times New Roman"/>
+        </w:rPr>
+        <w:t xml:space="preserve"> have any urgent concerns or feedback for me. </w:t>
+      </w:r>
+      <w:r>
+        <w:rPr>
+          <w:rFonts w:ascii="Times New Roman" w:eastAsia="Times New Roman" w:hAnsi="Times New Roman" w:cs="Times New Roman"/>
+        </w:rPr>
+        <w:t xml:space="preserve">She will then reach out to me to communicate your concerns without revealing who told her. </w:t>
+      </w:r>
+      <w:r>
+        <w:rPr>
+          <w:rFonts w:ascii="Times New Roman" w:eastAsia="Times New Roman" w:hAnsi="Times New Roman" w:cs="Times New Roman"/>
+        </w:rPr>
+        <w:t xml:space="preserve">This </w:t>
+      </w:r>
+      <w:r>
+        <w:rPr>
+          <w:rFonts w:ascii="Times New Roman" w:eastAsia="Times New Roman" w:hAnsi="Times New Roman" w:cs="Times New Roman"/>
+        </w:rPr>
+        <w:t>mechanism</w:t>
+      </w:r>
+      <w:r>
+        <w:rPr>
+          <w:rFonts w:ascii="Times New Roman" w:eastAsia="Times New Roman" w:hAnsi="Times New Roman" w:cs="Times New Roman"/>
+        </w:rPr>
+        <w:t xml:space="preserve"> w</w:t>
+      </w:r>
+      <w:r>
+        <w:rPr>
+          <w:rFonts w:ascii="Times New Roman" w:eastAsia="Times New Roman" w:hAnsi="Times New Roman" w:cs="Times New Roman"/>
+        </w:rPr>
+        <w:t>ill</w:t>
+      </w:r>
+      <w:r>
+        <w:rPr>
+          <w:rFonts w:ascii="Times New Roman" w:eastAsia="Times New Roman" w:hAnsi="Times New Roman" w:cs="Times New Roman"/>
+        </w:rPr>
+        <w:t xml:space="preserve"> keep the feedback anonymous in the case that the midshipman is not comfortable with revealing their identity. </w:t>
+      </w:r>
+    </w:p>
+    <w:p>
+      <w:pPr>
+        <w:rPr>
+          <w:rFonts w:ascii="Times New Roman" w:eastAsia="Times New Roman" w:hAnsi="Times New Roman" w:cs="Times New Roman"/>
+        </w:rPr>
+      </w:pPr>
+    </w:p>
+    <w:p>
+      <w:pPr>
+        <w:rPr>
+          <w:rFonts w:ascii="Times New Roman" w:eastAsia="Times New Roman" w:hAnsi="Times New Roman" w:cs="Times New Roman"/>
+        </w:rPr>
+      </w:pPr>
+      <w:r>
+        <w:rPr>
+          <w:rFonts w:ascii="Times New Roman" w:eastAsia="Times New Roman" w:hAnsi="Times New Roman" w:cs="Times New Roman"/>
+        </w:rPr>
+        <w:t xml:space="preserve">I don't </w:t>
+      </w:r>
+      <w:r>
+        <w:rPr>
+          <w:rFonts w:ascii="Times New Roman" w:eastAsia="Times New Roman" w:hAnsi="Times New Roman" w:cs="Times New Roman"/>
+        </w:rPr>
+        <w:t>want you to email MIDN Darby telling her that</w:t>
+      </w:r>
+      <w:r>
+        <w:rPr>
+          <w:rFonts w:ascii="Times New Roman" w:eastAsia="Times New Roman" w:hAnsi="Times New Roman" w:cs="Times New Roman"/>
+        </w:rPr>
+        <w:t xml:space="preserve"> the course is too hard or the homework is too long</w:t>
+      </w:r>
+      <w:r>
+        <w:rPr>
+          <w:rFonts w:ascii="Times New Roman" w:eastAsia="Times New Roman" w:hAnsi="Times New Roman" w:cs="Times New Roman"/>
+        </w:rPr>
+        <w:t>—those are things you should communicate straight to me</w:t>
+      </w:r>
+      <w:r>
+        <w:rPr>
+          <w:rFonts w:ascii="Times New Roman" w:eastAsia="Times New Roman" w:hAnsi="Times New Roman" w:cs="Times New Roman"/>
+        </w:rPr>
+        <w:t xml:space="preserve">. </w:t>
+      </w:r>
+      <w:r>
+        <w:rPr>
+          <w:rFonts w:ascii="Times New Roman" w:eastAsia="Times New Roman" w:hAnsi="Times New Roman" w:cs="Times New Roman"/>
+        </w:rPr>
+        <w:t>Alternatively, I see her role being important in the following case:</w:t>
+      </w:r>
+      <w:r>
+        <w:rPr>
+          <w:rFonts w:ascii="Times New Roman" w:eastAsia="Times New Roman" w:hAnsi="Times New Roman" w:cs="Times New Roman"/>
+        </w:rPr>
+        <w:t xml:space="preserve"> "Prof Curry said (insert comment here) in class today. Whether he meant it or not, it was hurtful."</w:t>
       </w:r>
     </w:p>
     <w:p>
@@ -1899,36 +2337,6 @@
         <w:ind w:right="619"/>
         <w:rPr>
           <w:rFonts w:ascii="Times New Roman" w:eastAsia="Times New Roman" w:hAnsi="Times New Roman" w:cs="Times New Roman"/>
-          <w:bCs/>
-          <w:color w:val="000000"/>
-        </w:rPr>
-      </w:pPr>
-      <w:r>
-        <w:rPr>
-          <w:rFonts w:ascii="Times New Roman" w:eastAsia="Times New Roman" w:hAnsi="Times New Roman" w:cs="Times New Roman"/>
-          <w:b/>
-          <w:color w:val="000000"/>
-        </w:rPr>
-        <w:t xml:space="preserve">Class Ombudsperson: </w:t>
-      </w:r>
-    </w:p>
-    <w:p>
-      <w:pPr>
-        <w:spacing w:before="158"/>
-        <w:ind w:right="619"/>
-        <w:rPr>
-          <w:rFonts w:ascii="Times New Roman" w:eastAsia="Times New Roman" w:hAnsi="Times New Roman" w:cs="Times New Roman"/>
-          <w:b/>
-          <w:color w:val="000000"/>
-        </w:rPr>
-      </w:pPr>
-    </w:p>
-    <w:p>
-      <w:pPr>
-        <w:spacing w:before="158"/>
-        <w:ind w:right="619"/>
-        <w:rPr>
-          <w:rFonts w:ascii="Times New Roman" w:eastAsia="Times New Roman" w:hAnsi="Times New Roman" w:cs="Times New Roman"/>
         </w:rPr>
       </w:pPr>
       <w:r>
@@ -2002,7 +2410,15 @@
           <w:rFonts w:ascii="Times New Roman" w:eastAsia="Times New Roman" w:hAnsi="Times New Roman" w:cs="Times New Roman"/>
           <w:color w:val="000000"/>
         </w:rPr>
-        <w:t xml:space="preserve">Sleeping, arriving late, using technology inappropriately, and engaging in any other distracting or disruptive activities are unacceptable classroom behaviors. Please do not use profane or suggestive language in the classroom. Please do not belittle “dumb” questions. Class debates/discussions are helpful and productive, but personal attacks are not. </w:t>
+        <w:t xml:space="preserve">Sleeping, arriving late, using technology inappropriately, and engaging in any other distracting or disruptive activities are unacceptable classroom behaviors. Please do not use profane or </w:t>
+      </w:r>
+      <w:r>
+        <w:rPr>
+          <w:rFonts w:ascii="Times New Roman" w:eastAsia="Times New Roman" w:hAnsi="Times New Roman" w:cs="Times New Roman"/>
+          <w:color w:val="000000"/>
+        </w:rPr>
+        <w:lastRenderedPageBreak/>
+        <w:t xml:space="preserve">suggestive language in the classroom. Please do not belittle “dumb” questions. Class debates/discussions are helpful and productive, but personal attacks are not. </w:t>
       </w:r>
       <w:r>
         <w:rPr>
@@ -2065,15 +2481,7 @@
           <w:rFonts w:ascii="Times New Roman" w:eastAsia="Times New Roman" w:hAnsi="Times New Roman" w:cs="Times New Roman"/>
           <w:color w:val="000000"/>
         </w:rPr>
-        <w:t xml:space="preserve">: We (faculty and midshipmen) all need to be a little bit flexible. Indeed, if necessary this course policy document may change during the course. If you need an extension on an assignment, I’m generally willing to give one if you ask well in advance of the deadline or if you can show me significant partial progress towards completion of the assignment. I’ll also ask you to be flexible: we may need to adjust the schedule depending on how quickly (or slowly) we move through the syllabus. I will announce any changes in class, and update the schedule on </w:t>
-      </w:r>
-      <w:r>
-        <w:rPr>
-          <w:rFonts w:ascii="Times New Roman" w:eastAsia="Times New Roman" w:hAnsi="Times New Roman" w:cs="Times New Roman"/>
-          <w:color w:val="000000"/>
-        </w:rPr>
-        <w:lastRenderedPageBreak/>
-        <w:t xml:space="preserve">Google </w:t>
+        <w:t xml:space="preserve">: We (faculty and midshipmen) all need to be a little bit flexible. Indeed, if necessary this course policy document may change during the course. If you need an extension on an assignment, I’m generally willing to give one if you ask well in advance of the deadline or if you can show me significant partial progress towards completion of the assignment. I’ll also ask you to be flexible: we may need to adjust the schedule depending on how quickly (or slowly) we move through the syllabus. I will announce any changes in class, and update the schedule on Google </w:t>
       </w:r>
       <w:r>
         <w:rPr>

</xml_diff>

<commit_message>
Updated lots of the practice problems--Almost finished with these.
</commit_message>
<xml_diff>
--- a/Course_Policy/Course_Policy_SA405_Fall_2021.docx
+++ b/Course_Policy/Course_Policy_SA405_Fall_2021.docx
@@ -1009,6 +1009,7 @@
           <w:tag w:val="goog_rdk_0"/>
           <w:id w:val="195128648"/>
         </w:sdtPr>
+        <w:sdtEndPr/>
         <w:sdtContent>
           <w:r>
             <w:rPr>
@@ -2154,6 +2155,7 @@
     </w:p>
     <w:p>
       <w:pPr>
+        <w:ind w:left="720"/>
         <w:rPr>
           <w:rFonts w:ascii="Times New Roman" w:eastAsia="Times New Roman" w:hAnsi="Times New Roman" w:cs="Times New Roman"/>
         </w:rPr>
@@ -2168,18 +2170,20 @@
         <w:rPr>
           <w:rFonts w:ascii="Times New Roman" w:eastAsia="Times New Roman" w:hAnsi="Times New Roman" w:cs="Times New Roman"/>
         </w:rPr>
-        <w:t>I am hoping to create more mechanisms for mutual feedback between midshipmen and I. I have found that some midshipmen might feel uncomfortable or unwilling to provide feedback especially early in the semester. While I genuinely hope that this does not happen in my courses, I know that it is a possibility. I want to make sure that every midshipman's voice is heard, and that they feel supported. </w:t>
-      </w:r>
-    </w:p>
-    <w:p>
-      <w:pPr>
-        <w:rPr>
-          <w:rFonts w:ascii="Times New Roman" w:eastAsia="Times New Roman" w:hAnsi="Times New Roman" w:cs="Times New Roman"/>
-        </w:rPr>
-      </w:pPr>
-    </w:p>
-    <w:p>
-      <w:pPr>
+        <w:t>I am hoping to create more mechanisms for mutual feedback between midshipmen and I. I have found that some midshipmen might feel uncomfortable or unwilling to provide feedback especially early in the semester. While I genuinely hope that this does not happen in my courses, I know that it is a possibility. I want to make sure that every midshipman's voice is heard, and that they feel supported.</w:t>
+      </w:r>
+    </w:p>
+    <w:p>
+      <w:pPr>
+        <w:ind w:left="720"/>
+        <w:rPr>
+          <w:rFonts w:ascii="Times New Roman" w:eastAsia="Times New Roman" w:hAnsi="Times New Roman" w:cs="Times New Roman"/>
+        </w:rPr>
+      </w:pPr>
+    </w:p>
+    <w:p>
+      <w:pPr>
+        <w:ind w:left="720"/>
         <w:rPr>
           <w:rFonts w:ascii="Times New Roman" w:eastAsia="Times New Roman" w:hAnsi="Times New Roman" w:cs="Times New Roman"/>
         </w:rPr>
@@ -2272,18 +2276,20 @@
         <w:rPr>
           <w:rFonts w:ascii="Times New Roman" w:eastAsia="Times New Roman" w:hAnsi="Times New Roman" w:cs="Times New Roman"/>
         </w:rPr>
-        <w:t xml:space="preserve"> keep the feedback anonymous in the case that the midshipman is not comfortable with revealing their identity. </w:t>
-      </w:r>
-    </w:p>
-    <w:p>
-      <w:pPr>
-        <w:rPr>
-          <w:rFonts w:ascii="Times New Roman" w:eastAsia="Times New Roman" w:hAnsi="Times New Roman" w:cs="Times New Roman"/>
-        </w:rPr>
-      </w:pPr>
-    </w:p>
-    <w:p>
-      <w:pPr>
+        <w:t xml:space="preserve"> keep the feedback anonymous in the case that the midshipman is not comfortable with revealing their identity.</w:t>
+      </w:r>
+    </w:p>
+    <w:p>
+      <w:pPr>
+        <w:ind w:left="720"/>
+        <w:rPr>
+          <w:rFonts w:ascii="Times New Roman" w:eastAsia="Times New Roman" w:hAnsi="Times New Roman" w:cs="Times New Roman"/>
+        </w:rPr>
+      </w:pPr>
+    </w:p>
+    <w:p>
+      <w:pPr>
+        <w:ind w:left="720"/>
         <w:rPr>
           <w:rFonts w:ascii="Times New Roman" w:eastAsia="Times New Roman" w:hAnsi="Times New Roman" w:cs="Times New Roman"/>
         </w:rPr>

</xml_diff>